<commit_message>
basekt items first eda
</commit_message>
<xml_diff>
--- a/1 sem summary/General information.docx
+++ b/1 sem summary/General information.docx
@@ -90,42 +90,12 @@
         <w:t>It is possible to create strategies for customer retention.</w:t>
       </w:r>
       <w:r>
-        <w:t xml:space="preserve"> In the e-commerce </w:t>
-      </w:r>
-      <w:r>
-        <w:t>analysed</w:t>
-      </w:r>
-      <w:r>
-        <w:t>, almost 97% of the customers never return to the site to buy again. This has a huge potential for improvement in revenue. It is usually said that it is easier to retain a customer than to obtain a new one (because of the cost). Customer segmentation offers a solution for this - explained in the next section.</w:t>
-      </w:r>
-    </w:p>
-    <w:p>
-      <w:r>
-        <w:t xml:space="preserve">The goal of the strategy I would like to implement is to find the customers that bought in the shop only one </w:t>
-      </w:r>
-      <w:r>
-        <w:t>time and</w:t>
-      </w:r>
-      <w:r>
-        <w:t xml:space="preserve"> find the ones that are most likely to buy next time. After obtaining such information, it is possible to “give them a push” - for example target them with a suited advertisement, offer special discounts etc. The method is based on the fact that we have the data for the customers that bought more than one time, and we can check what are their characteristics. Specifically, this can </w:t>
-      </w:r>
-      <w:r>
-        <w:t>include</w:t>
-      </w:r>
-      <w:r>
-        <w:t xml:space="preserve"> price and rating of the first purchase, bought categories of products, customer location, sociodemographic variables (based on the region of the customer) - wealth, probable </w:t>
-      </w:r>
-      <w:r>
-        <w:t>ethnicity</w:t>
-      </w:r>
-      <w:r>
-        <w:t xml:space="preserve">, religion etc. Also, one can obtain specific information about what is the perfect time to give an advertisement for the customer - based on the time that has passed from first to second buy for previous customers. (The method described here is largely inspired by an analysis </w:t>
-      </w:r>
-      <w:r>
-        <w:t>available</w:t>
-      </w:r>
-      <w:r>
-        <w:t xml:space="preserve"> under this link: </w:t>
+        <w:t> In the e-commerce analysed, almost 97% of the customers never return to the site to buy again. This has a huge potential for improvement in revenue. It is usually said that it is easier to retain a customer than to obtain a new one (because of the cost). Customer segmentation offers a solution for this - explained in the next section.</w:t>
+      </w:r>
+    </w:p>
+    <w:p>
+      <w:r>
+        <w:t>The goal of the strategy I would like to implement is to find the customers that bought in the shop only one time and find the ones that are most likely to buy next time. After obtaining such information, it is possible to “give them a push” - for example target them with a suited advertisement, offer special discounts etc. The method is based on the fact that we have the data for the customers that bought more than one time, and we can check what are their characteristics. Specifically, this can include price and rating of the first purchase, bought categories of products, customer location, sociodemographic variables (based on the region of the customer) - wealth, probable ethnicity, religion etc. Also, one can obtain specific information about what is the perfect time to give an advertisement for the customer - based on the time that has passed from first to second buy for previous customers. (The method described here is largely inspired by an analysis available under this link: </w:t>
       </w:r>
       <w:hyperlink r:id="rId5" w:history="1">
         <w:r>
@@ -163,19 +133,7 @@
         </w:numPr>
       </w:pPr>
       <w:r>
-        <w:t xml:space="preserve">Assess “loyal customers” group. Run clustering algorithm using variables present in the dataset and generated by other means (described in detail later). Use some method for </w:t>
-      </w:r>
-      <w:r>
-        <w:t>assessment</w:t>
-      </w:r>
-      <w:r>
-        <w:t xml:space="preserve"> of variable importance to determine irrelevant variables. Important remark is that </w:t>
-      </w:r>
-      <w:r>
-        <w:t>clustering</w:t>
-      </w:r>
-      <w:r>
-        <w:t xml:space="preserve"> should be done for the moment </w:t>
+        <w:t>Assess “loyal customers” group. Run clustering algorithm using variables present in the dataset and generated by other means (described in detail later). Use some method for assessment of variable importance to determine irrelevant variables. Important remark is that clustering should be done for the moment </w:t>
       </w:r>
       <w:r>
         <w:rPr>
@@ -202,30 +160,12 @@
     <w:p>
       <w:r>
         <w:lastRenderedPageBreak/>
-        <w:t xml:space="preserve">It would be valuable to do all analyses in a rolling manner - to reflect the </w:t>
-      </w:r>
-      <w:r>
-        <w:t>real-life</w:t>
-      </w:r>
-      <w:r>
-        <w:t xml:space="preserve"> situation, in which data is sequentially from longer </w:t>
-      </w:r>
-      <w:r>
-        <w:t>period</w:t>
-      </w:r>
-      <w:r>
-        <w:t>. This approach can also help to assess the cluster stability and how the model performs. First run of the analysis on 6-month period, then run next iteration every month. (Dataset spans almost 2 years).</w:t>
-      </w:r>
-    </w:p>
-    <w:p>
-      <w:r>
-        <w:t xml:space="preserve">Method described above helps to get to know one-timers better. This can be used to prepare tailor-made recommendations and advertisements for them. However, an unanswered task is to judge, for which customers it is the most reasonable to spend money and effort on advertisements. It is probably the case that some customers are more likely to buy next time than the others. A challenge is to select the ones that are the most likely but still didn’t do </w:t>
-      </w:r>
-      <w:r>
-        <w:t>it and</w:t>
-      </w:r>
-      <w:r>
-        <w:t xml:space="preserve"> focus advertising on them. To that advertising, results of clustering from the previous step can be used.</w:t>
+        <w:t>It would be valuable to do all analyses in a rolling manner - to reflect the real-life situation, in which data is sequentially from longer period. This approach can also help to assess the cluster stability and how the model performs. First run of the analysis on 6-month period, then run next iteration every month. (Dataset spans almost 2 years).</w:t>
+      </w:r>
+    </w:p>
+    <w:p>
+      <w:r>
+        <w:t>Method described above helps to get to know one-timers better. This can be used to prepare tailor-made recommendations and advertisements for them. However, an unanswered task is to judge, for which customers it is the most reasonable to spend money and effort on advertisements. It is probably the case that some customers are more likely to buy next time than the others. A challenge is to select the ones that are the most likely but still didn’t do it and focus advertising on them. To that advertising, results of clustering from the previous step can be used.</w:t>
       </w:r>
     </w:p>
     <w:p>
@@ -291,19 +231,7 @@
         <w:t>Items bought in an order</w:t>
       </w:r>
       <w:r>
-        <w:t xml:space="preserve"> - category of the product, unit value of the product, if the price was lower than previously. This information is available in the dataset. However, it is tricky to add this to main dataset, because there can be multiple items per one order. The easiest (but far from perfect) solution would be to select one category of the product to main dataset, for example category of the </w:t>
-      </w:r>
-      <w:r>
-        <w:t>costliest</w:t>
-      </w:r>
-      <w:r>
-        <w:t xml:space="preserve"> product. However, in this way lot of information is lost. Other solution is more sophisticated, but worth trying. It involves clustering of the </w:t>
-      </w:r>
-      <w:r>
-        <w:t>baskets;</w:t>
-      </w:r>
-      <w:r>
-        <w:t xml:space="preserve"> the details are described below.</w:t>
+        <w:t> - category of the product, unit value of the product, if the price was lower than previously. This information is available in the dataset. However, it is tricky to add this to main dataset, because there can be multiple items per one order. The easiest (but far from perfect) solution would be to select one category of the product to main dataset, for example category of the costliest product. However, in this way lot of information is lost. Other solution is more sophisticated, but worth trying. It involves clustering of the baskets; the details are described below.</w:t>
       </w:r>
     </w:p>
     <w:p>
@@ -321,19 +249,7 @@
         <w:t>Location info for the customer</w:t>
       </w:r>
       <w:r>
-        <w:t xml:space="preserve"> - exact geographic location, if rural area, mean income in particular area, population density, ethnicity structure of the region. Except first one (present in the dataset), others have to be obtained from external web service (SIBRA, Brazilian statistical office). Joining of the dataset will not be straightforward. In the e-commerce dataset, assignment to particular area is done by 5-digit ZIP code. In SIBRA, resolution is </w:t>
-      </w:r>
-      <w:r>
-        <w:t>available</w:t>
-      </w:r>
-      <w:r>
-        <w:t xml:space="preserve"> to “Microregions”. These two don’t match at all - level of aggregation is similar, but the boundaries not. Also, specific polygons for zip codes (SHP files) are available only as a paid service, and in the </w:t>
-      </w:r>
-      <w:r>
-        <w:t>dataset,</w:t>
-      </w:r>
-      <w:r>
-        <w:t xml:space="preserve"> there are only a few points present for each ZIP.</w:t>
+        <w:t> - exact geographic location, if rural area, mean income in particular area, population density, ethnicity structure of the region. Except first one (present in the dataset), others have to be obtained from external web service (SIBRA, Brazilian statistical office). Joining of the dataset will not be straightforward. In the e-commerce dataset, assignment to particular area is done by 5-digit ZIP code. In SIBRA, resolution is available to “Microregions”. These two don’t match at all - level of aggregation is similar, but the boundaries not. Also, specific polygons for zip codes (SHP files) are available only as a paid service, and in the dataset, there are only a few points present for each ZIP.</w:t>
       </w:r>
     </w:p>
     <w:p>
@@ -403,13 +319,7 @@
         </w:numPr>
       </w:pPr>
       <w:r>
-        <w:t xml:space="preserve">General </w:t>
-      </w:r>
-      <w:r>
-        <w:t>research</w:t>
-      </w:r>
-      <w:r>
-        <w:t xml:space="preserve"> about customer segmentation in marketing</w:t>
+        <w:t>General research about customer segmentation in marketing</w:t>
       </w:r>
     </w:p>
     <w:p>
@@ -420,13 +330,7 @@
         </w:numPr>
       </w:pPr>
       <w:r>
-        <w:t xml:space="preserve">Analysis of the data </w:t>
-      </w:r>
-      <w:r>
-        <w:t>available</w:t>
-      </w:r>
-      <w:r>
-        <w:t xml:space="preserve"> for loyal customers (ones that bought more than one time) - in separate notebook</w:t>
+        <w:t>Analysis of the data available for loyal customers (ones that bought more than one time) - in separate notebook</w:t>
       </w:r>
     </w:p>
     <w:p>
@@ -917,6 +821,9 @@
       </w:r>
       <w:r>
         <w:t xml:space="preserve"> page.</w:t>
+      </w:r>
+      <w:r>
+        <w:t xml:space="preserve"> </w:t>
       </w:r>
     </w:p>
     <w:sectPr>
@@ -2088,6 +1995,7 @@
   <w:style w:type="character" w:default="1" w:styleId="Domylnaczcionkaakapitu">
     <w:name w:val="Default Paragraph Font"/>
     <w:uiPriority w:val="1"/>
+    <w:semiHidden/>
     <w:unhideWhenUsed/>
   </w:style>
   <w:style w:type="table" w:default="1" w:styleId="Standardowy">

</xml_diff>